<commit_message>
Módulo01 ajustes nas atividades
</commit_message>
<xml_diff>
--- a/LPeOO/LP_ativ05.docx
+++ b/LPeOO/LP_ativ05.docx
@@ -9,22 +9,180 @@
         <w:widowControl/>
         <w:suppressLineNumbers w:val="0"/>
         <w:jc w:val="left"/>
-      </w:pPr>
-      <w:r>
+        <w:rPr>
+          <w:rFonts w:hint="default" w:ascii="sans-serif" w:hAnsi="sans-serif" w:eastAsia="sans-serif"/>
+          <w:i w:val="0"/>
+          <w:iCs w:val="0"/>
+          <w:caps w:val="0"/>
+          <w:color w:val="000000" w:themeColor="text1"/>
+          <w:spacing w:val="0"/>
+          <w:kern w:val="0"/>
+          <w:sz w:val="21"/>
+          <w:szCs w:val="21"/>
+          <w:shd w:val="clear" w:fill="FFFFFF"/>
+          <w:lang w:val="en-US" w:eastAsia="zh-CN"/>
+          <w14:textFill>
+            <w14:solidFill>
+              <w14:schemeClr w14:val="tx1"/>
+            </w14:solidFill>
+          </w14:textFill>
+        </w:rPr>
+      </w:pPr>
+      <w:r>
+        <w:rPr>
+          <w:rFonts w:hint="default" w:ascii="sans-serif" w:hAnsi="sans-serif" w:eastAsia="sans-serif"/>
+          <w:i w:val="0"/>
+          <w:iCs w:val="0"/>
+          <w:caps w:val="0"/>
+          <w:color w:val="000000" w:themeColor="text1"/>
+          <w:spacing w:val="0"/>
+          <w:kern w:val="0"/>
+          <w:sz w:val="21"/>
+          <w:szCs w:val="21"/>
+          <w:shd w:val="clear" w:fill="FFFFFF"/>
+          <w:lang w:val="en-US" w:eastAsia="zh-CN"/>
+          <w14:textFill>
+            <w14:solidFill>
+              <w14:schemeClr w14:val="tx1"/>
+            </w14:solidFill>
+          </w14:textFill>
+        </w:rPr>
+        <w:t xml:space="preserve">(*OBS: NESTE MÓDULO NÃO FOI DITO QUAL LINGUAGEM DE PROGRAMAÇÃO UTILIZAR E O MATERIAL DE APOIO SÓ APONTA PARA PSEUDOCÓDIGO OU PORTUGOL PORTANTO O ALGORITMO TALVEZ NÃO ESTEJA TÃO ENXUTO OU FÁCIL DE SE ENTENDER. ALGUMAS FORMAS DE DECLARAR </w:t>
+      </w:r>
+    </w:p>
+    <w:p>
+      <w:pPr>
+        <w:keepNext w:val="0"/>
+        <w:keepLines w:val="0"/>
+        <w:widowControl/>
+        <w:suppressLineNumbers w:val="0"/>
+        <w:jc w:val="left"/>
         <w:rPr>
           <w:rFonts w:ascii="sans-serif" w:hAnsi="sans-serif" w:eastAsia="sans-serif" w:cs="sans-serif"/>
           <w:i w:val="0"/>
           <w:iCs w:val="0"/>
           <w:caps w:val="0"/>
-          <w:color w:val="C27010"/>
+          <w:color w:val="000000" w:themeColor="text1"/>
           <w:spacing w:val="0"/>
           <w:kern w:val="0"/>
           <w:sz w:val="21"/>
           <w:szCs w:val="21"/>
           <w:shd w:val="clear" w:fill="FFFFFF"/>
           <w:lang w:val="en-US" w:eastAsia="zh-CN" w:bidi="ar"/>
-        </w:rPr>
-        <w:t>Em uma inscrição, o usuário informou os seguintes dados:</w:t>
+          <w14:textFill>
+            <w14:solidFill>
+              <w14:schemeClr w14:val="tx1"/>
+            </w14:solidFill>
+          </w14:textFill>
+        </w:rPr>
+      </w:pPr>
+      <w:r>
+        <w:rPr>
+          <w:rFonts w:hint="default" w:ascii="sans-serif" w:hAnsi="sans-serif" w:eastAsia="sans-serif"/>
+          <w:i w:val="0"/>
+          <w:iCs w:val="0"/>
+          <w:caps w:val="0"/>
+          <w:color w:val="000000" w:themeColor="text1"/>
+          <w:spacing w:val="0"/>
+          <w:kern w:val="0"/>
+          <w:sz w:val="21"/>
+          <w:szCs w:val="21"/>
+          <w:shd w:val="clear" w:fill="FFFFFF"/>
+          <w:lang w:val="en-US" w:eastAsia="zh-CN"/>
+          <w14:textFill>
+            <w14:solidFill>
+              <w14:schemeClr w14:val="tx1"/>
+            </w14:solidFill>
+          </w14:textFill>
+        </w:rPr>
+        <w:t>ATRIBUIR  VALORES PODEM ESTAR ERRADAS.*)</w:t>
+      </w:r>
+    </w:p>
+    <w:p>
+      <w:pPr>
+        <w:keepNext w:val="0"/>
+        <w:keepLines w:val="0"/>
+        <w:widowControl/>
+        <w:suppressLineNumbers w:val="0"/>
+        <w:jc w:val="left"/>
+        <w:rPr>
+          <w:rFonts w:ascii="sans-serif" w:hAnsi="sans-serif" w:eastAsia="sans-serif" w:cs="sans-serif"/>
+          <w:i w:val="0"/>
+          <w:iCs w:val="0"/>
+          <w:caps w:val="0"/>
+          <w:color w:val="C27010"/>
+          <w:spacing w:val="0"/>
+          <w:kern w:val="0"/>
+          <w:sz w:val="21"/>
+          <w:szCs w:val="21"/>
+          <w:shd w:val="clear" w:fill="FFFFFF"/>
+          <w:lang w:val="en-US" w:eastAsia="zh-CN" w:bidi="ar"/>
+        </w:rPr>
+      </w:pPr>
+    </w:p>
+    <w:p>
+      <w:pPr>
+        <w:keepNext w:val="0"/>
+        <w:keepLines w:val="0"/>
+        <w:widowControl/>
+        <w:suppressLineNumbers w:val="0"/>
+        <w:jc w:val="left"/>
+        <w:rPr>
+          <w:rFonts w:ascii="sans-serif" w:hAnsi="sans-serif" w:eastAsia="sans-serif" w:cs="sans-serif"/>
+          <w:i w:val="0"/>
+          <w:iCs w:val="0"/>
+          <w:caps w:val="0"/>
+          <w:color w:val="C27010"/>
+          <w:spacing w:val="0"/>
+          <w:kern w:val="0"/>
+          <w:sz w:val="21"/>
+          <w:szCs w:val="21"/>
+          <w:shd w:val="clear" w:fill="FFFFFF"/>
+          <w:lang w:val="en-US" w:eastAsia="zh-CN" w:bidi="ar"/>
+        </w:rPr>
+      </w:pPr>
+    </w:p>
+    <w:p>
+      <w:pPr>
+        <w:keepNext w:val="0"/>
+        <w:keepLines w:val="0"/>
+        <w:widowControl/>
+        <w:suppressLineNumbers w:val="0"/>
+        <w:jc w:val="left"/>
+      </w:pPr>
+      <w:r>
+        <w:rPr>
+          <w:rFonts w:ascii="sans-serif" w:hAnsi="sans-serif" w:eastAsia="sans-serif" w:cs="sans-serif"/>
+          <w:i w:val="0"/>
+          <w:iCs w:val="0"/>
+          <w:caps w:val="0"/>
+          <w:color w:val="C27010"/>
+          <w:spacing w:val="0"/>
+          <w:kern w:val="0"/>
+          <w:sz w:val="21"/>
+          <w:szCs w:val="21"/>
+          <w:shd w:val="clear" w:fill="FFFFFF"/>
+          <w:lang w:val="en-US" w:eastAsia="zh-CN" w:bidi="ar"/>
+        </w:rPr>
+        <w:t>Em uma inscrição, o usuário</w:t>
+      </w:r>
+      <w:bookmarkStart w:id="0" w:name="_GoBack"/>
+      <w:bookmarkEnd w:id="0"/>
+      <w:r>
+        <w:rPr>
+          <w:rFonts w:ascii="sans-serif" w:hAnsi="sans-serif" w:eastAsia="sans-serif" w:cs="sans-serif"/>
+          <w:i w:val="0"/>
+          <w:iCs w:val="0"/>
+          <w:caps w:val="0"/>
+          <w:color w:val="C27010"/>
+          <w:spacing w:val="0"/>
+          <w:kern w:val="0"/>
+          <w:sz w:val="21"/>
+          <w:szCs w:val="21"/>
+          <w:shd w:val="clear" w:fill="FFFFFF"/>
+          <w:lang w:val="en-US" w:eastAsia="zh-CN" w:bidi="ar"/>
+        </w:rPr>
+        <w:t xml:space="preserve"> informou os seguintes dados:</w:t>
       </w:r>
     </w:p>
     <w:p>
@@ -423,7 +581,7 @@
           <w:rFonts w:hint="default"/>
           <w:lang w:val="pt-BR"/>
         </w:rPr>
-        <w:t>Algoritmo formulário</w:t>
+        <w:t>Algoritmo “formulário”</w:t>
       </w:r>
     </w:p>
     <w:p>
@@ -476,7 +634,7 @@
           <w:rFonts w:hint="default"/>
           <w:lang w:val="pt-BR"/>
         </w:rPr>
-        <w:t>nome, endereço: caracter</w:t>
+        <w:t>nome, endereço: caractere</w:t>
       </w:r>
     </w:p>
     <w:p>
@@ -639,8 +797,6 @@
           <w:lang w:val="pt-BR"/>
         </w:rPr>
       </w:pPr>
-      <w:bookmarkStart w:id="0" w:name="_GoBack"/>
-      <w:bookmarkEnd w:id="0"/>
       <w:r>
         <w:rPr>
           <w:rFonts w:hint="default"/>
@@ -1003,7 +1159,7 @@
           <w:bCs/>
           <w:lang w:val="pt-BR" w:eastAsia="zh-CN"/>
         </w:rPr>
-        <w:t>Fim</w:t>
+        <w:t>Fimalgoritmo</w:t>
       </w:r>
     </w:p>
     <w:p>

</xml_diff>